<commit_message>
Minor changes to head section
</commit_message>
<xml_diff>
--- a/assignments/lesson-4/ActiveWeather.docx
+++ b/assignments/lesson-4/ActiveWeather.docx
@@ -167,8 +167,10 @@
         </w:numPr>
       </w:pPr>
       <w:r>
-        <w:t xml:space="preserve">A couple want to enjoy dining al fresco </w:t>
-      </w:r>
+        <w:t xml:space="preserve">A couple want to enjoy dining </w:t>
+      </w:r>
+      <w:bookmarkStart w:id="0" w:name="_GoBack"/>
+      <w:bookmarkEnd w:id="0"/>
       <w:r>
         <w:t>in their backyard during the cool of the evening. ActiveWeather.info will let them know</w:t>
       </w:r>
@@ -234,8 +236,6 @@
       <w:pPr>
         <w:pStyle w:val="Heading2"/>
       </w:pPr>
-      <w:bookmarkStart w:id="0" w:name="_GoBack"/>
-      <w:bookmarkEnd w:id="0"/>
     </w:p>
     <w:sectPr>
       <w:pgSz w:w="12240" w:h="15840"/>

</xml_diff>